<commit_message>
diff screen -> gameplay . attackRate fixed. before collision is implemented
</commit_message>
<xml_diff>
--- a/documentation.docx
+++ b/documentation.docx
@@ -3,279 +3,31 @@
 <w:document xmlns:wpc="http://schemas.microsoft.com/office/word/2010/wordprocessingCanvas" xmlns:cx="http://schemas.microsoft.com/office/drawing/2014/chartex" xmlns:cx1="http://schemas.microsoft.com/office/drawing/2015/9/8/chartex" xmlns:cx2="http://schemas.microsoft.com/office/drawing/2015/10/21/chartex" xmlns:cx3="http://schemas.microsoft.com/office/drawing/2016/5/9/chartex" xmlns:cx4="http://schemas.microsoft.com/office/drawing/2016/5/10/chartex" xmlns:cx5="http://schemas.microsoft.com/office/drawing/2016/5/11/chartex" xmlns:cx6="http://schemas.microsoft.com/office/drawing/2016/5/12/chartex" xmlns:cx7="http://schemas.microsoft.com/office/drawing/2016/5/13/chartex" xmlns:cx8="http://schemas.microsoft.com/office/drawing/2016/5/14/chartex" xmlns:mc="http://schemas.openxmlformats.org/markup-compatibility/2006" xmlns:aink="http://schemas.microsoft.com/office/drawing/2016/ink" xmlns:am3d="http://schemas.microsoft.com/office/drawing/2017/model3d" xmlns:o="urn:schemas-microsoft-com:office:office" xmlns:oel="http://schemas.microsoft.com/office/2019/extlst" xmlns:r="http://schemas.openxmlformats.org/officeDocument/2006/relationships" xmlns:m="http://schemas.openxmlformats.org/officeDocument/2006/math" xmlns:v="urn:schemas-microsoft-com:vml" xmlns:wp14="http://schemas.microsoft.com/office/word/2010/wordprocessingDrawing" xmlns:wp="http://schemas.openxmlformats.org/drawingml/2006/wordprocessingDrawing" xmlns:w10="urn:schemas-microsoft-com:office:word" xmlns:w="http://schemas.openxmlformats.org/wordprocessingml/2006/main" xmlns:w14="http://schemas.microsoft.com/office/word/2010/wordml" xmlns:w15="http://schemas.microsoft.com/office/word/2012/wordml" xmlns:w16cex="http://schemas.microsoft.com/office/word/2018/wordml/cex" xmlns:w16cid="http://schemas.microsoft.com/office/word/2016/wordml/cid" xmlns:w16="http://schemas.microsoft.com/office/word/2018/wordml" xmlns:w16du="http://schemas.microsoft.com/office/word/2023/wordml/word16du" xmlns:w16sdtdh="http://schemas.microsoft.com/office/word/2020/wordml/sdtdatahash" xmlns:w16sdtfl="http://schemas.microsoft.com/office/word/2024/wordml/sdtformatlock" xmlns:w16se="http://schemas.microsoft.com/office/word/2015/wordml/symex" xmlns:wpg="http://schemas.microsoft.com/office/word/2010/wordprocessingGroup" xmlns:wpi="http://schemas.microsoft.com/office/word/2010/wordprocessingInk" xmlns:wne="http://schemas.microsoft.com/office/word/2006/wordml" xmlns:wps="http://schemas.microsoft.com/office/word/2010/wordprocessingShape" mc:Ignorable="w14 w15 w16se w16cid w16 w16cex w16sdtdh w16sdtfl w16du wp14">
   <w:body>
     <w:p>
+      <w:pPr>
+        <w:jc w:val="center"/>
+        <w:rPr>
+          <w:b/>
+          <w:bCs/>
+          <w:sz w:val="36"/>
+          <w:szCs w:val="36"/>
+        </w:rPr>
+      </w:pPr>
       <w:r>
-        <w:t xml:space="preserve">The game I will be creating will </w:t>
-      </w:r>
-      <w:r>
-        <w:t xml:space="preserve">be </w:t>
-      </w:r>
-      <w:proofErr w:type="gramStart"/>
-      <w:r>
-        <w:t>similar to</w:t>
-      </w:r>
-      <w:proofErr w:type="gramEnd"/>
-      <w:r>
-        <w:t xml:space="preserve"> that of a roguelike. </w:t>
-      </w:r>
-      <w:r>
-        <w:t xml:space="preserve">This means each playthrough gives the player an opportunity to create a unique build each time. Additionally, </w:t>
-      </w:r>
-      <w:r>
-        <w:t xml:space="preserve">once a run ends whether through winning or losing all stats and upgrades </w:t>
-      </w:r>
-      <w:r>
-        <w:t>are reset.</w:t>
-      </w:r>
-      <w:r>
-        <w:t xml:space="preserve"> </w:t>
-      </w:r>
-      <w:r>
-        <w:t xml:space="preserve">This will be a 2D pixel-art game. I have created </w:t>
-      </w:r>
-      <w:r>
-        <w:t>pixel</w:t>
-      </w:r>
-      <w:r>
-        <w:t xml:space="preserve"> art</w:t>
-      </w:r>
-      <w:r>
-        <w:t xml:space="preserve"> sprites and backgrounds</w:t>
-      </w:r>
-      <w:r>
-        <w:t xml:space="preserve"> in </w:t>
-      </w:r>
-      <w:proofErr w:type="spellStart"/>
-      <w:r>
-        <w:t>Aseprite</w:t>
-      </w:r>
-      <w:proofErr w:type="spellEnd"/>
-      <w:r>
-        <w:t xml:space="preserve">. </w:t>
-      </w:r>
-      <w:r>
-        <w:t xml:space="preserve">I created the game music </w:t>
-      </w:r>
-      <w:r>
-        <w:t>in</w:t>
-      </w:r>
-      <w:r>
-        <w:t xml:space="preserve"> GarageBand, and sound effects will be </w:t>
-      </w:r>
-      <w:r>
-        <w:t xml:space="preserve">downloaded from </w:t>
-      </w:r>
-      <w:hyperlink r:id="rId6" w:history="1">
-        <w:r>
-          <w:rPr>
-            <w:rStyle w:val="Hyperlink"/>
-          </w:rPr>
-          <w:t>https://www.freesound.org/</w:t>
-        </w:r>
-      </w:hyperlink>
-      <w:r>
-        <w:t xml:space="preserve"> .</w:t>
+        <w:rPr>
+          <w:b/>
+          <w:bCs/>
+          <w:sz w:val="36"/>
+          <w:szCs w:val="36"/>
+        </w:rPr>
+        <w:t>Instruction Manual</w:t>
       </w:r>
     </w:p>
-    <w:p>
-      <w:r>
-        <w:t xml:space="preserve">In this game, </w:t>
-      </w:r>
-      <w:r>
-        <w:t>the player is a mole</w:t>
-      </w:r>
-      <w:r>
-        <w:t xml:space="preserve"> defend</w:t>
-      </w:r>
-      <w:r>
-        <w:t>ing</w:t>
-      </w:r>
-      <w:r>
-        <w:t xml:space="preserve"> against waves of enemies</w:t>
-      </w:r>
-      <w:r>
-        <w:t xml:space="preserve"> by slashing through them. </w:t>
-      </w:r>
-      <w:r>
-        <w:t xml:space="preserve">As a mole, the fighting territory is within the earth; </w:t>
-      </w:r>
-      <w:r>
-        <w:t xml:space="preserve">Periodically, stats </w:t>
-      </w:r>
-      <w:proofErr w:type="gramStart"/>
-      <w:r>
-        <w:t>boosts</w:t>
-      </w:r>
-      <w:proofErr w:type="gramEnd"/>
-      <w:r>
-        <w:t xml:space="preserve"> </w:t>
-      </w:r>
-      <w:r>
-        <w:t>or</w:t>
-      </w:r>
-      <w:r>
-        <w:t xml:space="preserve"> special</w:t>
-      </w:r>
-      <w:r>
-        <w:t xml:space="preserve"> abilities will be offered to the player where they may pick </w:t>
-      </w:r>
-      <w:r>
-        <w:t xml:space="preserve">one </w:t>
-      </w:r>
-      <w:r>
-        <w:t xml:space="preserve">from a random selection. </w:t>
-      </w:r>
-      <w:proofErr w:type="gramStart"/>
-      <w:r>
-        <w:t>In order to</w:t>
-      </w:r>
-      <w:proofErr w:type="gramEnd"/>
-      <w:r>
-        <w:t xml:space="preserve"> win, a player must </w:t>
-      </w:r>
-      <w:r>
-        <w:t xml:space="preserve">defeat the final boss. </w:t>
-      </w:r>
-      <w:r>
-        <w:t>Wave “levels” are decided by number of kills</w:t>
-      </w:r>
-      <w:r>
-        <w:t xml:space="preserve">. </w:t>
-      </w:r>
-      <w:r>
-        <w:t>Staying alive is the objective.</w:t>
-      </w:r>
-    </w:p>
-    <w:p>
-      <w:r>
-        <w:t xml:space="preserve">There will be 2 game modes: Normal and </w:t>
-      </w:r>
-      <w:r>
-        <w:t>Hard</w:t>
-      </w:r>
-      <w:r>
-        <w:t xml:space="preserve">. </w:t>
-      </w:r>
-      <w:r>
-        <w:t xml:space="preserve">In normal mode, players will have 5 lives. </w:t>
-      </w:r>
-      <w:proofErr w:type="gramStart"/>
-      <w:r>
-        <w:t>A life</w:t>
-      </w:r>
-      <w:proofErr w:type="gramEnd"/>
-      <w:r>
-        <w:t xml:space="preserve"> is lost when an enemy hits a player (once). In hard mode, players are given 2 lives and 1.5x progression</w:t>
-      </w:r>
-      <w:r>
-        <w:t xml:space="preserve"> speed</w:t>
-      </w:r>
-      <w:r>
-        <w:t xml:space="preserve">. This means wave levels are </w:t>
-      </w:r>
-      <w:proofErr w:type="gramStart"/>
-      <w:r>
-        <w:t>progressed</w:t>
-      </w:r>
-      <w:proofErr w:type="gramEnd"/>
-      <w:r>
-        <w:t xml:space="preserve"> quicker </w:t>
-      </w:r>
-      <w:r>
-        <w:t xml:space="preserve">which in turn increases </w:t>
-      </w:r>
-      <w:r>
-        <w:t xml:space="preserve">the rate </w:t>
-      </w:r>
-      <w:r>
-        <w:t>at which players receive</w:t>
-      </w:r>
-      <w:r>
-        <w:t xml:space="preserve"> </w:t>
-      </w:r>
-      <w:r>
-        <w:t xml:space="preserve">upgrades. </w:t>
-      </w:r>
-    </w:p>
-    <w:p>
-      <w:r>
-        <w:t xml:space="preserve">The player will use a keyboard and mouse to move their character around. The </w:t>
-      </w:r>
-      <w:r>
-        <w:t xml:space="preserve">standard WASD </w:t>
-      </w:r>
-      <w:r>
-        <w:t>keys will control character direction</w:t>
-      </w:r>
-      <w:r>
-        <w:t>, a</w:t>
-      </w:r>
-      <w:r>
-        <w:t>nd the mouse will be used for attack</w:t>
-      </w:r>
-      <w:r>
-        <w:t>ing.</w:t>
-      </w:r>
-    </w:p>
-    <w:p>
-      <w:r>
-        <w:t xml:space="preserve">There is a plot in my head, but I think due to my inexperience with </w:t>
-      </w:r>
-      <w:proofErr w:type="spellStart"/>
-      <w:r>
-        <w:t>Aseprite</w:t>
-      </w:r>
-      <w:proofErr w:type="spellEnd"/>
-      <w:r>
-        <w:t xml:space="preserve"> (</w:t>
-      </w:r>
-      <w:r>
-        <w:t xml:space="preserve">my </w:t>
-      </w:r>
-      <w:r>
-        <w:t xml:space="preserve">first time making </w:t>
-      </w:r>
-      <w:r>
-        <w:t xml:space="preserve">pixel </w:t>
-      </w:r>
-      <w:r>
-        <w:t>art</w:t>
-      </w:r>
-      <w:r>
-        <w:t xml:space="preserve"> and I have never animated stuff</w:t>
-      </w:r>
-      <w:r>
-        <w:t>)</w:t>
-      </w:r>
-      <w:r>
-        <w:t xml:space="preserve">, I will not include the plot since it would require animation! The game is still </w:t>
-      </w:r>
-      <w:r>
-        <w:t>sufficient due to the nature of its genr</w:t>
-      </w:r>
-      <w:r>
-        <w:t>e</w:t>
-      </w:r>
-      <w:r>
-        <w:t xml:space="preserve">. Many roguelikes </w:t>
-      </w:r>
-      <w:r>
-        <w:t xml:space="preserve">do not follow a plot </w:t>
-      </w:r>
-      <w:r>
-        <w:t xml:space="preserve">and are simply enjoyed for their gameplay. </w:t>
-      </w:r>
-      <w:r>
-        <w:t>Roguelikes are typically more strategy based rather than story-driven</w:t>
-      </w:r>
-      <w:r>
-        <w:t>; therefore, I think players of the genre would enjoy this game.</w:t>
-      </w:r>
-    </w:p>
-    <w:p>
-      <w:r>
-        <w:t xml:space="preserve"> </w:t>
-      </w:r>
-    </w:p>
+    <w:p/>
+    <w:p/>
+    <w:p/>
+    <w:p/>
+    <w:p/>
+    <w:p/>
     <w:p/>
     <w:p/>
     <w:p/>
@@ -300,7 +52,7 @@
     <w:p/>
     <w:p/>
     <w:sectPr>
-      <w:headerReference w:type="first" r:id="rId7"/>
+      <w:headerReference w:type="first" r:id="rId6"/>
       <w:pgSz w:w="12240" w:h="15840"/>
       <w:pgMar w:top="1440" w:right="1440" w:bottom="1440" w:left="1440" w:header="720" w:footer="720" w:gutter="0"/>
       <w:cols w:space="720"/>
@@ -381,6 +133,14 @@
     </w:r>
     <w:r>
       <w:t>Cap3032</w:t>
+    </w:r>
+  </w:p>
+  <w:p>
+    <w:pPr>
+      <w:ind w:left="2880" w:firstLine="720"/>
+    </w:pPr>
+    <w:r>
+      <w:t>Group: Ava McCormack</w:t>
     </w:r>
   </w:p>
 </w:hdr>

</xml_diff>